<commit_message>
updating several topic inside Chapter 3.
</commit_message>
<xml_diff>
--- a/01_bab_1.docx
+++ b/01_bab_1.docx
@@ -134,184 +134,524 @@
                         <w:txbxContent>
                           <w:p>
                             <w:pPr>
+                              <w:pStyle w:val="NoSpacing"/>
                               <w:jc w:val="both"/>
                               <w:rPr>
-                                <w:rFonts w:ascii="Adobe Devanagari" w:hAnsi="Adobe Devanagari" w:cs="Adobe Devanagari"/>
                                 <w:i/>
-                                <w:sz w:val="32"/>
-                                <w:lang w:val="id-ID"/>
+                                <w:iCs/>
+                                <w:sz w:val="36"/>
+                                <w:szCs w:val="36"/>
                               </w:rPr>
                             </w:pPr>
+                            <w:bookmarkStart w:id="0" w:name="_GoBack"/>
+                            <w:proofErr w:type="gramStart"/>
                             <w:r>
                               <w:rPr>
-                                <w:rFonts w:ascii="Adobe Devanagari" w:hAnsi="Adobe Devanagari" w:cs="Adobe Devanagari"/>
                                 <w:i/>
-                                <w:sz w:val="32"/>
-                                <w:lang w:val="id-ID"/>
+                                <w:iCs/>
+                                <w:sz w:val="36"/>
+                                <w:szCs w:val="36"/>
                               </w:rPr>
                               <w:t>“</w:t>
                             </w:r>
                             <w:proofErr w:type="spellStart"/>
                             <w:r>
                               <w:rPr>
-                                <w:rFonts w:ascii="Adobe Devanagari" w:hAnsi="Adobe Devanagari" w:cs="Adobe Devanagari"/>
                                 <w:i/>
-                                <w:sz w:val="32"/>
+                                <w:iCs/>
+                                <w:sz w:val="36"/>
+                                <w:szCs w:val="36"/>
                               </w:rPr>
                               <w:t>Siapapun</w:t>
                             </w:r>
                             <w:proofErr w:type="spellEnd"/>
                             <w:r>
                               <w:rPr>
-                                <w:rFonts w:ascii="Adobe Devanagari" w:hAnsi="Adobe Devanagari" w:cs="Adobe Devanagari"/>
                                 <w:i/>
-                                <w:sz w:val="32"/>
+                                <w:iCs/>
+                                <w:sz w:val="36"/>
+                                <w:szCs w:val="36"/>
                               </w:rPr>
                               <w:t xml:space="preserve"> </w:t>
                             </w:r>
                             <w:proofErr w:type="spellStart"/>
                             <w:r>
                               <w:rPr>
-                                <w:rFonts w:ascii="Adobe Devanagari" w:hAnsi="Adobe Devanagari" w:cs="Adobe Devanagari"/>
                                 <w:i/>
-                                <w:sz w:val="32"/>
+                                <w:iCs/>
+                                <w:sz w:val="36"/>
+                                <w:szCs w:val="36"/>
                               </w:rPr>
                               <w:t>anda</w:t>
                             </w:r>
                             <w:proofErr w:type="spellEnd"/>
                             <w:r>
                               <w:rPr>
-                                <w:rFonts w:ascii="Adobe Devanagari" w:hAnsi="Adobe Devanagari" w:cs="Adobe Devanagari"/>
                                 <w:i/>
-                                <w:sz w:val="32"/>
-                                <w:lang w:val="id-ID"/>
+                                <w:iCs/>
+                                <w:sz w:val="36"/>
+                                <w:szCs w:val="36"/>
                               </w:rPr>
-                              <w:t xml:space="preserve"> pasti akan mencari yang namanya kedamaian, ketentraman, dan kenyamanan. </w:t>
+                              <w:t xml:space="preserve"> </w:t>
                             </w:r>
+                            <w:proofErr w:type="spellStart"/>
                             <w:r>
                               <w:rPr>
-                                <w:rFonts w:ascii="Adobe Devanagari" w:hAnsi="Adobe Devanagari" w:cs="Adobe Devanagari"/>
                                 <w:i/>
-                                <w:sz w:val="32"/>
-                                <w:lang w:val="id-ID"/>
+                                <w:iCs/>
+                                <w:sz w:val="36"/>
+                                <w:szCs w:val="36"/>
                               </w:rPr>
-                              <w:t xml:space="preserve">Untuk itu persiapakan diri </w:t>
+                              <w:t>pasti</w:t>
                             </w:r>
+                            <w:proofErr w:type="spellEnd"/>
                             <w:r>
                               <w:rPr>
-                                <w:rFonts w:ascii="Adobe Devanagari" w:hAnsi="Adobe Devanagari" w:cs="Adobe Devanagari"/>
                                 <w:i/>
-                                <w:sz w:val="32"/>
-                                <w:lang w:val="id-ID"/>
+                                <w:iCs/>
+                                <w:sz w:val="36"/>
+                                <w:szCs w:val="36"/>
+                              </w:rPr>
+                              <w:t xml:space="preserve"> </w:t>
+                            </w:r>
+                            <w:proofErr w:type="spellStart"/>
+                            <w:r>
+                              <w:rPr>
+                                <w:i/>
+                                <w:iCs/>
+                                <w:sz w:val="36"/>
+                                <w:szCs w:val="36"/>
+                              </w:rPr>
+                              <w:t>akan</w:t>
+                            </w:r>
+                            <w:proofErr w:type="spellEnd"/>
+                            <w:r>
+                              <w:rPr>
+                                <w:i/>
+                                <w:iCs/>
+                                <w:sz w:val="36"/>
+                                <w:szCs w:val="36"/>
+                              </w:rPr>
+                              <w:t xml:space="preserve"> </w:t>
+                            </w:r>
+                            <w:proofErr w:type="spellStart"/>
+                            <w:r>
+                              <w:rPr>
+                                <w:i/>
+                                <w:iCs/>
+                                <w:sz w:val="36"/>
+                                <w:szCs w:val="36"/>
+                              </w:rPr>
+                              <w:t>mencari</w:t>
+                            </w:r>
+                            <w:proofErr w:type="spellEnd"/>
+                            <w:r>
+                              <w:rPr>
+                                <w:i/>
+                                <w:iCs/>
+                                <w:sz w:val="36"/>
+                                <w:szCs w:val="36"/>
+                              </w:rPr>
+                              <w:t xml:space="preserve"> yang </w:t>
+                            </w:r>
+                            <w:proofErr w:type="spellStart"/>
+                            <w:r>
+                              <w:rPr>
+                                <w:i/>
+                                <w:iCs/>
+                                <w:sz w:val="36"/>
+                                <w:szCs w:val="36"/>
+                              </w:rPr>
+                              <w:t>namanya</w:t>
+                            </w:r>
+                            <w:proofErr w:type="spellEnd"/>
+                            <w:r>
+                              <w:rPr>
+                                <w:i/>
+                                <w:iCs/>
+                                <w:sz w:val="36"/>
+                                <w:szCs w:val="36"/>
+                              </w:rPr>
+                              <w:t xml:space="preserve"> </w:t>
+                            </w:r>
+                            <w:proofErr w:type="spellStart"/>
+                            <w:r>
+                              <w:rPr>
+                                <w:i/>
+                                <w:iCs/>
+                                <w:sz w:val="36"/>
+                                <w:szCs w:val="36"/>
+                              </w:rPr>
+                              <w:t>kedamaian</w:t>
+                            </w:r>
+                            <w:proofErr w:type="spellEnd"/>
+                            <w:r>
+                              <w:rPr>
+                                <w:i/>
+                                <w:iCs/>
+                                <w:sz w:val="36"/>
+                                <w:szCs w:val="36"/>
+                              </w:rPr>
+                              <w:t xml:space="preserve">, </w:t>
+                            </w:r>
+                            <w:proofErr w:type="spellStart"/>
+                            <w:r>
+                              <w:rPr>
+                                <w:i/>
+                                <w:iCs/>
+                                <w:sz w:val="36"/>
+                                <w:szCs w:val="36"/>
+                              </w:rPr>
+                              <w:t>ketentraman</w:t>
+                            </w:r>
+                            <w:proofErr w:type="spellEnd"/>
+                            <w:r>
+                              <w:rPr>
+                                <w:i/>
+                                <w:iCs/>
+                                <w:sz w:val="36"/>
+                                <w:szCs w:val="36"/>
+                              </w:rPr>
+                              <w:t xml:space="preserve">, </w:t>
+                            </w:r>
+                            <w:proofErr w:type="spellStart"/>
+                            <w:r>
+                              <w:rPr>
+                                <w:i/>
+                                <w:iCs/>
+                                <w:sz w:val="36"/>
+                                <w:szCs w:val="36"/>
+                              </w:rPr>
+                              <w:t>dan</w:t>
+                            </w:r>
+                            <w:proofErr w:type="spellEnd"/>
+                            <w:r>
+                              <w:rPr>
+                                <w:i/>
+                                <w:iCs/>
+                                <w:sz w:val="36"/>
+                                <w:szCs w:val="36"/>
+                              </w:rPr>
+                              <w:t xml:space="preserve"> </w:t>
+                            </w:r>
+                            <w:proofErr w:type="spellStart"/>
+                            <w:r>
+                              <w:rPr>
+                                <w:i/>
+                                <w:iCs/>
+                                <w:sz w:val="36"/>
+                                <w:szCs w:val="36"/>
+                              </w:rPr>
+                              <w:t>kenyamanan</w:t>
+                            </w:r>
+                            <w:proofErr w:type="spellEnd"/>
+                            <w:r>
+                              <w:rPr>
+                                <w:i/>
+                                <w:iCs/>
+                                <w:sz w:val="36"/>
+                                <w:szCs w:val="36"/>
+                              </w:rPr>
+                              <w:t>.</w:t>
+                            </w:r>
+                            <w:proofErr w:type="gramEnd"/>
+                            <w:r>
+                              <w:rPr>
+                                <w:i/>
+                                <w:iCs/>
+                                <w:sz w:val="36"/>
+                                <w:szCs w:val="36"/>
+                              </w:rPr>
+                              <w:t xml:space="preserve"> </w:t>
+                            </w:r>
+                            <w:proofErr w:type="spellStart"/>
+                            <w:proofErr w:type="gramStart"/>
+                            <w:r>
+                              <w:rPr>
+                                <w:i/>
+                                <w:iCs/>
+                                <w:sz w:val="36"/>
+                                <w:szCs w:val="36"/>
+                              </w:rPr>
+                              <w:t>Untuk</w:t>
+                            </w:r>
+                            <w:proofErr w:type="spellEnd"/>
+                            <w:r>
+                              <w:rPr>
+                                <w:i/>
+                                <w:iCs/>
+                                <w:sz w:val="36"/>
+                                <w:szCs w:val="36"/>
+                              </w:rPr>
+                              <w:t xml:space="preserve"> </w:t>
+                            </w:r>
+                            <w:proofErr w:type="spellStart"/>
+                            <w:r>
+                              <w:rPr>
+                                <w:i/>
+                                <w:iCs/>
+                                <w:sz w:val="36"/>
+                                <w:szCs w:val="36"/>
+                              </w:rPr>
+                              <w:t>itu</w:t>
+                            </w:r>
+                            <w:proofErr w:type="spellEnd"/>
+                            <w:r>
+                              <w:rPr>
+                                <w:i/>
+                                <w:iCs/>
+                                <w:sz w:val="36"/>
+                                <w:szCs w:val="36"/>
+                              </w:rPr>
+                              <w:t xml:space="preserve"> </w:t>
+                            </w:r>
+                            <w:proofErr w:type="spellStart"/>
+                            <w:r>
+                              <w:rPr>
+                                <w:i/>
+                                <w:iCs/>
+                                <w:sz w:val="36"/>
+                                <w:szCs w:val="36"/>
+                              </w:rPr>
+                              <w:t>persiapakan</w:t>
+                            </w:r>
+                            <w:proofErr w:type="spellEnd"/>
+                            <w:r>
+                              <w:rPr>
+                                <w:i/>
+                                <w:iCs/>
+                                <w:sz w:val="36"/>
+                                <w:szCs w:val="36"/>
+                              </w:rPr>
+                              <w:t xml:space="preserve"> </w:t>
+                            </w:r>
+                            <w:proofErr w:type="spellStart"/>
+                            <w:r>
+                              <w:rPr>
+                                <w:i/>
+                                <w:iCs/>
+                                <w:sz w:val="36"/>
+                                <w:szCs w:val="36"/>
+                              </w:rPr>
+                              <w:t>diri</w:t>
+                            </w:r>
+                            <w:proofErr w:type="spellEnd"/>
+                            <w:r>
+                              <w:rPr>
+                                <w:i/>
+                                <w:iCs/>
+                                <w:sz w:val="36"/>
+                                <w:szCs w:val="36"/>
+                              </w:rPr>
+                              <w:t xml:space="preserve"> </w:t>
+                            </w:r>
+                            <w:proofErr w:type="spellStart"/>
+                            <w:r>
+                              <w:rPr>
+                                <w:i/>
+                                <w:iCs/>
+                                <w:sz w:val="36"/>
+                                <w:szCs w:val="36"/>
                               </w:rPr>
                               <w:t>dengan</w:t>
                             </w:r>
+                            <w:proofErr w:type="spellEnd"/>
                             <w:r>
                               <w:rPr>
-                                <w:rFonts w:ascii="Adobe Devanagari" w:hAnsi="Adobe Devanagari" w:cs="Adobe Devanagari"/>
                                 <w:i/>
-                                <w:sz w:val="32"/>
-                                <w:lang w:val="id-ID"/>
+                                <w:iCs/>
+                                <w:sz w:val="36"/>
+                                <w:szCs w:val="36"/>
                               </w:rPr>
                               <w:t xml:space="preserve"> </w:t>
                             </w:r>
                             <w:r>
                               <w:rPr>
-                                <w:rFonts w:ascii="Adobe Devanagari" w:hAnsi="Adobe Devanagari" w:cs="Adobe Devanagari"/>
                                 <w:i/>
-                                <w:sz w:val="32"/>
-                                <w:lang w:val="id-ID"/>
+                                <w:iCs/>
+                                <w:sz w:val="36"/>
+                                <w:szCs w:val="36"/>
                               </w:rPr>
                               <w:t xml:space="preserve">NIAT YANG TULUS </w:t>
                             </w:r>
+                            <w:proofErr w:type="spellStart"/>
                             <w:r>
                               <w:rPr>
-                                <w:rFonts w:ascii="Adobe Devanagari" w:hAnsi="Adobe Devanagari" w:cs="Adobe Devanagari"/>
                                 <w:i/>
-                                <w:sz w:val="32"/>
-                                <w:lang w:val="id-ID"/>
+                                <w:iCs/>
+                                <w:sz w:val="36"/>
+                                <w:szCs w:val="36"/>
                               </w:rPr>
-                              <w:t xml:space="preserve">menuju jalan itu. </w:t>
+                              <w:t>menuju</w:t>
+                            </w:r>
+                            <w:proofErr w:type="spellEnd"/>
+                            <w:r>
+                              <w:rPr>
+                                <w:i/>
+                                <w:iCs/>
+                                <w:sz w:val="36"/>
+                                <w:szCs w:val="36"/>
+                              </w:rPr>
+                              <w:t xml:space="preserve"> </w:t>
+                            </w:r>
+                            <w:proofErr w:type="spellStart"/>
+                            <w:r>
+                              <w:rPr>
+                                <w:i/>
+                                <w:iCs/>
+                                <w:sz w:val="36"/>
+                                <w:szCs w:val="36"/>
+                              </w:rPr>
+                              <w:t>jalan</w:t>
+                            </w:r>
+                            <w:proofErr w:type="spellEnd"/>
+                            <w:r>
+                              <w:rPr>
+                                <w:i/>
+                                <w:iCs/>
+                                <w:sz w:val="36"/>
+                                <w:szCs w:val="36"/>
+                              </w:rPr>
+                              <w:t xml:space="preserve"> </w:t>
+                            </w:r>
+                            <w:proofErr w:type="spellStart"/>
+                            <w:r>
+                              <w:rPr>
+                                <w:i/>
+                                <w:iCs/>
+                                <w:sz w:val="36"/>
+                                <w:szCs w:val="36"/>
+                              </w:rPr>
+                              <w:t>itu</w:t>
+                            </w:r>
+                            <w:proofErr w:type="spellEnd"/>
+                            <w:r>
+                              <w:rPr>
+                                <w:i/>
+                                <w:iCs/>
+                                <w:sz w:val="36"/>
+                                <w:szCs w:val="36"/>
+                              </w:rPr>
+                              <w:t>.</w:t>
+                            </w:r>
+                            <w:proofErr w:type="gramEnd"/>
+                            <w:r>
+                              <w:rPr>
+                                <w:i/>
+                                <w:iCs/>
+                                <w:sz w:val="36"/>
+                                <w:szCs w:val="36"/>
+                              </w:rPr>
+                              <w:t xml:space="preserve"> </w:t>
                             </w:r>
                             <w:r>
                               <w:rPr>
-                                <w:rFonts w:ascii="Adobe Devanagari" w:hAnsi="Adobe Devanagari" w:cs="Adobe Devanagari"/>
                                 <w:i/>
-                                <w:sz w:val="32"/>
+                                <w:iCs/>
+                                <w:sz w:val="36"/>
+                                <w:szCs w:val="36"/>
                               </w:rPr>
                               <w:t xml:space="preserve">Kita </w:t>
                             </w:r>
                             <w:proofErr w:type="spellStart"/>
                             <w:r>
                               <w:rPr>
-                                <w:rFonts w:ascii="Adobe Devanagari" w:hAnsi="Adobe Devanagari" w:cs="Adobe Devanagari"/>
                                 <w:i/>
-                                <w:sz w:val="32"/>
+                                <w:iCs/>
+                                <w:sz w:val="36"/>
+                                <w:szCs w:val="36"/>
                               </w:rPr>
                               <w:t>akan</w:t>
                             </w:r>
                             <w:proofErr w:type="spellEnd"/>
                             <w:r>
                               <w:rPr>
-                                <w:rFonts w:ascii="Adobe Devanagari" w:hAnsi="Adobe Devanagari" w:cs="Adobe Devanagari"/>
                                 <w:i/>
-                                <w:sz w:val="32"/>
+                                <w:iCs/>
+                                <w:sz w:val="36"/>
+                                <w:szCs w:val="36"/>
                               </w:rPr>
                               <w:t xml:space="preserve"> </w:t>
                             </w:r>
                             <w:proofErr w:type="spellStart"/>
                             <w:r>
                               <w:rPr>
-                                <w:rFonts w:ascii="Adobe Devanagari" w:hAnsi="Adobe Devanagari" w:cs="Adobe Devanagari"/>
                                 <w:i/>
-                                <w:sz w:val="32"/>
+                                <w:iCs/>
+                                <w:sz w:val="36"/>
+                                <w:szCs w:val="36"/>
                               </w:rPr>
                               <w:t>mulai</w:t>
                             </w:r>
                             <w:proofErr w:type="spellEnd"/>
                             <w:r>
                               <w:rPr>
-                                <w:rFonts w:ascii="Adobe Devanagari" w:hAnsi="Adobe Devanagari" w:cs="Adobe Devanagari"/>
                                 <w:i/>
-                                <w:sz w:val="32"/>
+                                <w:iCs/>
+                                <w:sz w:val="36"/>
+                                <w:szCs w:val="36"/>
                               </w:rPr>
                               <w:t xml:space="preserve"> </w:t>
                             </w:r>
+                            <w:proofErr w:type="spellStart"/>
                             <w:r>
                               <w:rPr>
-                                <w:rFonts w:ascii="Adobe Devanagari" w:hAnsi="Adobe Devanagari" w:cs="Adobe Devanagari"/>
                                 <w:i/>
-                                <w:sz w:val="32"/>
-                                <w:lang w:val="id-ID"/>
+                                <w:iCs/>
+                                <w:sz w:val="36"/>
+                                <w:szCs w:val="36"/>
                               </w:rPr>
-                              <w:t>dari sini</w:t>
+                              <w:t>dari</w:t>
                             </w:r>
+                            <w:proofErr w:type="spellEnd"/>
                             <w:r>
                               <w:rPr>
-                                <w:rFonts w:ascii="Adobe Devanagari" w:hAnsi="Adobe Devanagari" w:cs="Adobe Devanagari"/>
                                 <w:i/>
-                                <w:sz w:val="32"/>
+                                <w:iCs/>
+                                <w:sz w:val="36"/>
+                                <w:szCs w:val="36"/>
+                              </w:rPr>
+                              <w:t xml:space="preserve"> </w:t>
+                            </w:r>
+                            <w:proofErr w:type="spellStart"/>
+                            <w:r>
+                              <w:rPr>
+                                <w:i/>
+                                <w:iCs/>
+                                <w:sz w:val="36"/>
+                                <w:szCs w:val="36"/>
+                              </w:rPr>
+                              <w:t>sini</w:t>
+                            </w:r>
+                            <w:proofErr w:type="spellEnd"/>
+                            <w:r>
+                              <w:rPr>
+                                <w:i/>
+                                <w:iCs/>
+                                <w:sz w:val="36"/>
+                                <w:szCs w:val="36"/>
                               </w:rPr>
                               <w:t>..</w:t>
                             </w:r>
                             <w:r>
                               <w:rPr>
-                                <w:rFonts w:ascii="Adobe Devanagari" w:hAnsi="Adobe Devanagari" w:cs="Adobe Devanagari"/>
                                 <w:i/>
-                                <w:sz w:val="32"/>
-                                <w:lang w:val="id-ID"/>
+                                <w:iCs/>
+                                <w:sz w:val="36"/>
+                                <w:szCs w:val="36"/>
                               </w:rPr>
                               <w:t>.</w:t>
                             </w:r>
                             <w:r>
                               <w:rPr>
-                                <w:rFonts w:ascii="Adobe Devanagari" w:hAnsi="Adobe Devanagari" w:cs="Adobe Devanagari"/>
                                 <w:i/>
-                                <w:sz w:val="32"/>
-                                <w:lang w:val="id-ID"/>
+                                <w:iCs/>
+                                <w:sz w:val="36"/>
+                                <w:szCs w:val="36"/>
                               </w:rPr>
                               <w:t>”</w:t>
                             </w:r>
+                            <w:bookmarkEnd w:id="0"/>
                           </w:p>
                         </w:txbxContent>
                       </wps:txbx>
@@ -342,128 +682,524 @@
                   <w:txbxContent>
                     <w:p>
                       <w:pPr>
+                        <w:pStyle w:val="NoSpacing"/>
                         <w:jc w:val="both"/>
                         <w:rPr>
-                          <w:rFonts w:ascii="Adobe Devanagari" w:hAnsi="Adobe Devanagari" w:cs="Adobe Devanagari"/>
                           <w:i/>
-                          <w:sz w:val="32"/>
-                          <w:lang w:val="id-ID"/>
+                          <w:iCs/>
+                          <w:sz w:val="36"/>
+                          <w:szCs w:val="36"/>
                         </w:rPr>
                       </w:pPr>
+                      <w:bookmarkStart w:id="1" w:name="_GoBack"/>
+                      <w:proofErr w:type="gramStart"/>
                       <w:r>
                         <w:rPr>
-                          <w:rFonts w:ascii="Adobe Devanagari" w:hAnsi="Adobe Devanagari" w:cs="Adobe Devanagari"/>
                           <w:i/>
-                          <w:sz w:val="32"/>
-                          <w:lang w:val="id-ID"/>
+                          <w:iCs/>
+                          <w:sz w:val="36"/>
+                          <w:szCs w:val="36"/>
                         </w:rPr>
                         <w:t>“</w:t>
                       </w:r>
+                      <w:proofErr w:type="spellStart"/>
                       <w:r>
                         <w:rPr>
-                          <w:rFonts w:ascii="Adobe Devanagari" w:hAnsi="Adobe Devanagari" w:cs="Adobe Devanagari"/>
                           <w:i/>
-                          <w:sz w:val="32"/>
+                          <w:iCs/>
+                          <w:sz w:val="36"/>
+                          <w:szCs w:val="36"/>
                         </w:rPr>
-                        <w:t>Siapapun anda</w:t>
+                        <w:t>Siapapun</w:t>
                       </w:r>
+                      <w:proofErr w:type="spellEnd"/>
                       <w:r>
                         <w:rPr>
-                          <w:rFonts w:ascii="Adobe Devanagari" w:hAnsi="Adobe Devanagari" w:cs="Adobe Devanagari"/>
                           <w:i/>
-                          <w:sz w:val="32"/>
-                          <w:lang w:val="id-ID"/>
+                          <w:iCs/>
+                          <w:sz w:val="36"/>
+                          <w:szCs w:val="36"/>
                         </w:rPr>
-                        <w:t xml:space="preserve"> pasti akan mencari yang namanya kedamaian, ketentraman, dan kenyamanan. </w:t>
+                        <w:t xml:space="preserve"> </w:t>
                       </w:r>
+                      <w:proofErr w:type="spellStart"/>
                       <w:r>
                         <w:rPr>
-                          <w:rFonts w:ascii="Adobe Devanagari" w:hAnsi="Adobe Devanagari" w:cs="Adobe Devanagari"/>
                           <w:i/>
-                          <w:sz w:val="32"/>
-                          <w:lang w:val="id-ID"/>
+                          <w:iCs/>
+                          <w:sz w:val="36"/>
+                          <w:szCs w:val="36"/>
                         </w:rPr>
-                        <w:t xml:space="preserve">Untuk itu persiapakan diri </w:t>
+                        <w:t>anda</w:t>
                       </w:r>
+                      <w:proofErr w:type="spellEnd"/>
                       <w:r>
                         <w:rPr>
-                          <w:rFonts w:ascii="Adobe Devanagari" w:hAnsi="Adobe Devanagari" w:cs="Adobe Devanagari"/>
                           <w:i/>
-                          <w:sz w:val="32"/>
-                          <w:lang w:val="id-ID"/>
+                          <w:iCs/>
+                          <w:sz w:val="36"/>
+                          <w:szCs w:val="36"/>
+                        </w:rPr>
+                        <w:t xml:space="preserve"> </w:t>
+                      </w:r>
+                      <w:proofErr w:type="spellStart"/>
+                      <w:r>
+                        <w:rPr>
+                          <w:i/>
+                          <w:iCs/>
+                          <w:sz w:val="36"/>
+                          <w:szCs w:val="36"/>
+                        </w:rPr>
+                        <w:t>pasti</w:t>
+                      </w:r>
+                      <w:proofErr w:type="spellEnd"/>
+                      <w:r>
+                        <w:rPr>
+                          <w:i/>
+                          <w:iCs/>
+                          <w:sz w:val="36"/>
+                          <w:szCs w:val="36"/>
+                        </w:rPr>
+                        <w:t xml:space="preserve"> </w:t>
+                      </w:r>
+                      <w:proofErr w:type="spellStart"/>
+                      <w:r>
+                        <w:rPr>
+                          <w:i/>
+                          <w:iCs/>
+                          <w:sz w:val="36"/>
+                          <w:szCs w:val="36"/>
+                        </w:rPr>
+                        <w:t>akan</w:t>
+                      </w:r>
+                      <w:proofErr w:type="spellEnd"/>
+                      <w:r>
+                        <w:rPr>
+                          <w:i/>
+                          <w:iCs/>
+                          <w:sz w:val="36"/>
+                          <w:szCs w:val="36"/>
+                        </w:rPr>
+                        <w:t xml:space="preserve"> </w:t>
+                      </w:r>
+                      <w:proofErr w:type="spellStart"/>
+                      <w:r>
+                        <w:rPr>
+                          <w:i/>
+                          <w:iCs/>
+                          <w:sz w:val="36"/>
+                          <w:szCs w:val="36"/>
+                        </w:rPr>
+                        <w:t>mencari</w:t>
+                      </w:r>
+                      <w:proofErr w:type="spellEnd"/>
+                      <w:r>
+                        <w:rPr>
+                          <w:i/>
+                          <w:iCs/>
+                          <w:sz w:val="36"/>
+                          <w:szCs w:val="36"/>
+                        </w:rPr>
+                        <w:t xml:space="preserve"> yang </w:t>
+                      </w:r>
+                      <w:proofErr w:type="spellStart"/>
+                      <w:r>
+                        <w:rPr>
+                          <w:i/>
+                          <w:iCs/>
+                          <w:sz w:val="36"/>
+                          <w:szCs w:val="36"/>
+                        </w:rPr>
+                        <w:t>namanya</w:t>
+                      </w:r>
+                      <w:proofErr w:type="spellEnd"/>
+                      <w:r>
+                        <w:rPr>
+                          <w:i/>
+                          <w:iCs/>
+                          <w:sz w:val="36"/>
+                          <w:szCs w:val="36"/>
+                        </w:rPr>
+                        <w:t xml:space="preserve"> </w:t>
+                      </w:r>
+                      <w:proofErr w:type="spellStart"/>
+                      <w:r>
+                        <w:rPr>
+                          <w:i/>
+                          <w:iCs/>
+                          <w:sz w:val="36"/>
+                          <w:szCs w:val="36"/>
+                        </w:rPr>
+                        <w:t>kedamaian</w:t>
+                      </w:r>
+                      <w:proofErr w:type="spellEnd"/>
+                      <w:r>
+                        <w:rPr>
+                          <w:i/>
+                          <w:iCs/>
+                          <w:sz w:val="36"/>
+                          <w:szCs w:val="36"/>
+                        </w:rPr>
+                        <w:t xml:space="preserve">, </w:t>
+                      </w:r>
+                      <w:proofErr w:type="spellStart"/>
+                      <w:r>
+                        <w:rPr>
+                          <w:i/>
+                          <w:iCs/>
+                          <w:sz w:val="36"/>
+                          <w:szCs w:val="36"/>
+                        </w:rPr>
+                        <w:t>ketentraman</w:t>
+                      </w:r>
+                      <w:proofErr w:type="spellEnd"/>
+                      <w:r>
+                        <w:rPr>
+                          <w:i/>
+                          <w:iCs/>
+                          <w:sz w:val="36"/>
+                          <w:szCs w:val="36"/>
+                        </w:rPr>
+                        <w:t xml:space="preserve">, </w:t>
+                      </w:r>
+                      <w:proofErr w:type="spellStart"/>
+                      <w:r>
+                        <w:rPr>
+                          <w:i/>
+                          <w:iCs/>
+                          <w:sz w:val="36"/>
+                          <w:szCs w:val="36"/>
+                        </w:rPr>
+                        <w:t>dan</w:t>
+                      </w:r>
+                      <w:proofErr w:type="spellEnd"/>
+                      <w:r>
+                        <w:rPr>
+                          <w:i/>
+                          <w:iCs/>
+                          <w:sz w:val="36"/>
+                          <w:szCs w:val="36"/>
+                        </w:rPr>
+                        <w:t xml:space="preserve"> </w:t>
+                      </w:r>
+                      <w:proofErr w:type="spellStart"/>
+                      <w:r>
+                        <w:rPr>
+                          <w:i/>
+                          <w:iCs/>
+                          <w:sz w:val="36"/>
+                          <w:szCs w:val="36"/>
+                        </w:rPr>
+                        <w:t>kenyamanan</w:t>
+                      </w:r>
+                      <w:proofErr w:type="spellEnd"/>
+                      <w:r>
+                        <w:rPr>
+                          <w:i/>
+                          <w:iCs/>
+                          <w:sz w:val="36"/>
+                          <w:szCs w:val="36"/>
+                        </w:rPr>
+                        <w:t>.</w:t>
+                      </w:r>
+                      <w:proofErr w:type="gramEnd"/>
+                      <w:r>
+                        <w:rPr>
+                          <w:i/>
+                          <w:iCs/>
+                          <w:sz w:val="36"/>
+                          <w:szCs w:val="36"/>
+                        </w:rPr>
+                        <w:t xml:space="preserve"> </w:t>
+                      </w:r>
+                      <w:proofErr w:type="spellStart"/>
+                      <w:proofErr w:type="gramStart"/>
+                      <w:r>
+                        <w:rPr>
+                          <w:i/>
+                          <w:iCs/>
+                          <w:sz w:val="36"/>
+                          <w:szCs w:val="36"/>
+                        </w:rPr>
+                        <w:t>Untuk</w:t>
+                      </w:r>
+                      <w:proofErr w:type="spellEnd"/>
+                      <w:r>
+                        <w:rPr>
+                          <w:i/>
+                          <w:iCs/>
+                          <w:sz w:val="36"/>
+                          <w:szCs w:val="36"/>
+                        </w:rPr>
+                        <w:t xml:space="preserve"> </w:t>
+                      </w:r>
+                      <w:proofErr w:type="spellStart"/>
+                      <w:r>
+                        <w:rPr>
+                          <w:i/>
+                          <w:iCs/>
+                          <w:sz w:val="36"/>
+                          <w:szCs w:val="36"/>
+                        </w:rPr>
+                        <w:t>itu</w:t>
+                      </w:r>
+                      <w:proofErr w:type="spellEnd"/>
+                      <w:r>
+                        <w:rPr>
+                          <w:i/>
+                          <w:iCs/>
+                          <w:sz w:val="36"/>
+                          <w:szCs w:val="36"/>
+                        </w:rPr>
+                        <w:t xml:space="preserve"> </w:t>
+                      </w:r>
+                      <w:proofErr w:type="spellStart"/>
+                      <w:r>
+                        <w:rPr>
+                          <w:i/>
+                          <w:iCs/>
+                          <w:sz w:val="36"/>
+                          <w:szCs w:val="36"/>
+                        </w:rPr>
+                        <w:t>persiapakan</w:t>
+                      </w:r>
+                      <w:proofErr w:type="spellEnd"/>
+                      <w:r>
+                        <w:rPr>
+                          <w:i/>
+                          <w:iCs/>
+                          <w:sz w:val="36"/>
+                          <w:szCs w:val="36"/>
+                        </w:rPr>
+                        <w:t xml:space="preserve"> </w:t>
+                      </w:r>
+                      <w:proofErr w:type="spellStart"/>
+                      <w:r>
+                        <w:rPr>
+                          <w:i/>
+                          <w:iCs/>
+                          <w:sz w:val="36"/>
+                          <w:szCs w:val="36"/>
+                        </w:rPr>
+                        <w:t>diri</w:t>
+                      </w:r>
+                      <w:proofErr w:type="spellEnd"/>
+                      <w:r>
+                        <w:rPr>
+                          <w:i/>
+                          <w:iCs/>
+                          <w:sz w:val="36"/>
+                          <w:szCs w:val="36"/>
+                        </w:rPr>
+                        <w:t xml:space="preserve"> </w:t>
+                      </w:r>
+                      <w:proofErr w:type="spellStart"/>
+                      <w:r>
+                        <w:rPr>
+                          <w:i/>
+                          <w:iCs/>
+                          <w:sz w:val="36"/>
+                          <w:szCs w:val="36"/>
                         </w:rPr>
                         <w:t>dengan</w:t>
                       </w:r>
+                      <w:proofErr w:type="spellEnd"/>
                       <w:r>
                         <w:rPr>
-                          <w:rFonts w:ascii="Adobe Devanagari" w:hAnsi="Adobe Devanagari" w:cs="Adobe Devanagari"/>
                           <w:i/>
-                          <w:sz w:val="32"/>
-                          <w:lang w:val="id-ID"/>
+                          <w:iCs/>
+                          <w:sz w:val="36"/>
+                          <w:szCs w:val="36"/>
                         </w:rPr>
                         <w:t xml:space="preserve"> </w:t>
                       </w:r>
                       <w:r>
                         <w:rPr>
-                          <w:rFonts w:ascii="Adobe Devanagari" w:hAnsi="Adobe Devanagari" w:cs="Adobe Devanagari"/>
                           <w:i/>
-                          <w:sz w:val="32"/>
-                          <w:lang w:val="id-ID"/>
+                          <w:iCs/>
+                          <w:sz w:val="36"/>
+                          <w:szCs w:val="36"/>
                         </w:rPr>
                         <w:t xml:space="preserve">NIAT YANG TULUS </w:t>
                       </w:r>
+                      <w:proofErr w:type="spellStart"/>
                       <w:r>
                         <w:rPr>
-                          <w:rFonts w:ascii="Adobe Devanagari" w:hAnsi="Adobe Devanagari" w:cs="Adobe Devanagari"/>
                           <w:i/>
-                          <w:sz w:val="32"/>
-                          <w:lang w:val="id-ID"/>
+                          <w:iCs/>
+                          <w:sz w:val="36"/>
+                          <w:szCs w:val="36"/>
                         </w:rPr>
-                        <w:t xml:space="preserve">menuju jalan itu. </w:t>
+                        <w:t>menuju</w:t>
+                      </w:r>
+                      <w:proofErr w:type="spellEnd"/>
+                      <w:r>
+                        <w:rPr>
+                          <w:i/>
+                          <w:iCs/>
+                          <w:sz w:val="36"/>
+                          <w:szCs w:val="36"/>
+                        </w:rPr>
+                        <w:t xml:space="preserve"> </w:t>
+                      </w:r>
+                      <w:proofErr w:type="spellStart"/>
+                      <w:r>
+                        <w:rPr>
+                          <w:i/>
+                          <w:iCs/>
+                          <w:sz w:val="36"/>
+                          <w:szCs w:val="36"/>
+                        </w:rPr>
+                        <w:t>jalan</w:t>
+                      </w:r>
+                      <w:proofErr w:type="spellEnd"/>
+                      <w:r>
+                        <w:rPr>
+                          <w:i/>
+                          <w:iCs/>
+                          <w:sz w:val="36"/>
+                          <w:szCs w:val="36"/>
+                        </w:rPr>
+                        <w:t xml:space="preserve"> </w:t>
+                      </w:r>
+                      <w:proofErr w:type="spellStart"/>
+                      <w:r>
+                        <w:rPr>
+                          <w:i/>
+                          <w:iCs/>
+                          <w:sz w:val="36"/>
+                          <w:szCs w:val="36"/>
+                        </w:rPr>
+                        <w:t>itu</w:t>
+                      </w:r>
+                      <w:proofErr w:type="spellEnd"/>
+                      <w:r>
+                        <w:rPr>
+                          <w:i/>
+                          <w:iCs/>
+                          <w:sz w:val="36"/>
+                          <w:szCs w:val="36"/>
+                        </w:rPr>
+                        <w:t>.</w:t>
+                      </w:r>
+                      <w:proofErr w:type="gramEnd"/>
+                      <w:r>
+                        <w:rPr>
+                          <w:i/>
+                          <w:iCs/>
+                          <w:sz w:val="36"/>
+                          <w:szCs w:val="36"/>
+                        </w:rPr>
+                        <w:t xml:space="preserve"> </w:t>
                       </w:r>
                       <w:r>
                         <w:rPr>
-                          <w:rFonts w:ascii="Adobe Devanagari" w:hAnsi="Adobe Devanagari" w:cs="Adobe Devanagari"/>
                           <w:i/>
-                          <w:sz w:val="32"/>
+                          <w:iCs/>
+                          <w:sz w:val="36"/>
+                          <w:szCs w:val="36"/>
                         </w:rPr>
-                        <w:t xml:space="preserve">Kita akan mulai </w:t>
+                        <w:t xml:space="preserve">Kita </w:t>
                       </w:r>
+                      <w:proofErr w:type="spellStart"/>
                       <w:r>
                         <w:rPr>
-                          <w:rFonts w:ascii="Adobe Devanagari" w:hAnsi="Adobe Devanagari" w:cs="Adobe Devanagari"/>
                           <w:i/>
-                          <w:sz w:val="32"/>
-                          <w:lang w:val="id-ID"/>
+                          <w:iCs/>
+                          <w:sz w:val="36"/>
+                          <w:szCs w:val="36"/>
                         </w:rPr>
-                        <w:t>dari sini</w:t>
+                        <w:t>akan</w:t>
                       </w:r>
+                      <w:proofErr w:type="spellEnd"/>
                       <w:r>
                         <w:rPr>
-                          <w:rFonts w:ascii="Adobe Devanagari" w:hAnsi="Adobe Devanagari" w:cs="Adobe Devanagari"/>
                           <w:i/>
-                          <w:sz w:val="32"/>
+                          <w:iCs/>
+                          <w:sz w:val="36"/>
+                          <w:szCs w:val="36"/>
+                        </w:rPr>
+                        <w:t xml:space="preserve"> </w:t>
+                      </w:r>
+                      <w:proofErr w:type="spellStart"/>
+                      <w:r>
+                        <w:rPr>
+                          <w:i/>
+                          <w:iCs/>
+                          <w:sz w:val="36"/>
+                          <w:szCs w:val="36"/>
+                        </w:rPr>
+                        <w:t>mulai</w:t>
+                      </w:r>
+                      <w:proofErr w:type="spellEnd"/>
+                      <w:r>
+                        <w:rPr>
+                          <w:i/>
+                          <w:iCs/>
+                          <w:sz w:val="36"/>
+                          <w:szCs w:val="36"/>
+                        </w:rPr>
+                        <w:t xml:space="preserve"> </w:t>
+                      </w:r>
+                      <w:proofErr w:type="spellStart"/>
+                      <w:r>
+                        <w:rPr>
+                          <w:i/>
+                          <w:iCs/>
+                          <w:sz w:val="36"/>
+                          <w:szCs w:val="36"/>
+                        </w:rPr>
+                        <w:t>dari</w:t>
+                      </w:r>
+                      <w:proofErr w:type="spellEnd"/>
+                      <w:r>
+                        <w:rPr>
+                          <w:i/>
+                          <w:iCs/>
+                          <w:sz w:val="36"/>
+                          <w:szCs w:val="36"/>
+                        </w:rPr>
+                        <w:t xml:space="preserve"> </w:t>
+                      </w:r>
+                      <w:proofErr w:type="spellStart"/>
+                      <w:r>
+                        <w:rPr>
+                          <w:i/>
+                          <w:iCs/>
+                          <w:sz w:val="36"/>
+                          <w:szCs w:val="36"/>
+                        </w:rPr>
+                        <w:t>sini</w:t>
+                      </w:r>
+                      <w:proofErr w:type="spellEnd"/>
+                      <w:r>
+                        <w:rPr>
+                          <w:i/>
+                          <w:iCs/>
+                          <w:sz w:val="36"/>
+                          <w:szCs w:val="36"/>
                         </w:rPr>
                         <w:t>..</w:t>
                       </w:r>
                       <w:r>
                         <w:rPr>
-                          <w:rFonts w:ascii="Adobe Devanagari" w:hAnsi="Adobe Devanagari" w:cs="Adobe Devanagari"/>
                           <w:i/>
-                          <w:sz w:val="32"/>
-                          <w:lang w:val="id-ID"/>
+                          <w:iCs/>
+                          <w:sz w:val="36"/>
+                          <w:szCs w:val="36"/>
                         </w:rPr>
                         <w:t>.</w:t>
                       </w:r>
                       <w:r>
                         <w:rPr>
-                          <w:rFonts w:ascii="Adobe Devanagari" w:hAnsi="Adobe Devanagari" w:cs="Adobe Devanagari"/>
                           <w:i/>
-                          <w:sz w:val="32"/>
-                          <w:lang w:val="id-ID"/>
+                          <w:iCs/>
+                          <w:sz w:val="36"/>
+                          <w:szCs w:val="36"/>
                         </w:rPr>
                         <w:t>”</w:t>
                       </w:r>
+                      <w:bookmarkEnd w:id="1"/>
                     </w:p>
                   </w:txbxContent>
                 </v:textbox>
@@ -6512,8 +7248,6 @@
       <w:r>
         <w:t>…</w:t>
       </w:r>
-      <w:bookmarkStart w:id="0" w:name="_GoBack"/>
-      <w:bookmarkEnd w:id="0"/>
     </w:p>
     <w:sectPr>
       <w:pgSz w:w="12240" w:h="15840"/>
@@ -7126,6 +7860,15 @@
       <w:contextualSpacing/>
     </w:pPr>
   </w:style>
+  <w:style w:type="paragraph" w:styleId="NoSpacing">
+    <w:name w:val="No Spacing"/>
+    <w:uiPriority w:val="1"/>
+    <w:qFormat/>
+    <w:rsid w:val="00936462"/>
+    <w:pPr>
+      <w:spacing w:after="0" w:line="240" w:lineRule="auto"/>
+    </w:pPr>
+  </w:style>
 </w:styles>
 </file>
 
@@ -7355,6 +8098,15 @@
     <w:pPr>
       <w:ind w:left="720"/>
       <w:contextualSpacing/>
+    </w:pPr>
+  </w:style>
+  <w:style w:type="paragraph" w:styleId="NoSpacing">
+    <w:name w:val="No Spacing"/>
+    <w:uiPriority w:val="1"/>
+    <w:qFormat/>
+    <w:rsid w:val="00936462"/>
+    <w:pPr>
+      <w:spacing w:after="0" w:line="240" w:lineRule="auto"/>
     </w:pPr>
   </w:style>
 </w:styles>

</xml_diff>